<commit_message>
updated word document, not finished
</commit_message>
<xml_diff>
--- a/PMS 2024 Georgios Vovos Nikolaos Vovos Sentiment Analysis.docx
+++ b/PMS 2024 Georgios Vovos Nikolaos Vovos Sentiment Analysis.docx
@@ -26,15 +26,7 @@
           <w:sz w:val="32"/>
           <w:szCs w:val="32"/>
         </w:rPr>
-        <w:t>Αποθήκες Δεδομένων και Τεχνικές Ανάλυσης Δεδομένων</w:t>
-      </w:r>
-      <w:r>
-        <w:rPr>
-          <w:b/>
-          <w:sz w:val="32"/>
-          <w:szCs w:val="32"/>
-        </w:rPr>
-        <w:t xml:space="preserve"> </w:t>
+        <w:t xml:space="preserve">Αποθήκες Δεδομένων και Τεχνικές Ανάλυσης Δεδομένων </w:t>
       </w:r>
       <w:r>
         <w:rPr>
@@ -182,6 +174,9 @@
     <w:p>
       <w:pPr>
         <w:pStyle w:val="Default"/>
+        <w:rPr>
+          <w:lang w:val="el-GR"/>
+        </w:rPr>
       </w:pPr>
     </w:p>
     <w:p>
@@ -205,7 +200,7 @@
         <w:rPr>
           <w:i/>
           <w:iCs/>
-          <w:lang w:val="en-US"/>
+          <w:lang w:val="el-GR"/>
         </w:rPr>
         <w:br/>
       </w:r>
@@ -297,6 +292,7 @@
           <w:lang w:val="el-GR"/>
         </w:rPr>
         <w:br/>
+        <w:t>Στην περίπτωση που υλοποιήσετε data scraper (πχ για το threads) θα έχετε και ένα bonus 0.5 μονάδας. Θα πρέπει να διαμορφώσετε ένα σύνολο από δεδομένα τα οποία αφορούν απόψεις για ένα συγκεκριμένο θέμα. Μπορείτε είτε να βρείτε κάποιο έτοιμο σύνολο δεδομένων ή κάποιο από τα διαθέσιμα δεδομένα που υπάρχουν στο eclass. Στην περίπτωση που υλοποιήσετε data scraper (πχ για το threads) θα έχετε και ένα bonus 0.5 μονάδας.</w:t>
       </w:r>
       <w:r>
         <w:rPr>
@@ -304,21 +300,13 @@
           <w:iCs/>
           <w:lang w:val="el-GR"/>
         </w:rPr>
-        <w:t>Στην περίπτωση που υλοποιήσετε data scraper (πχ για το threads) θα έχετε και ένα bonus 0.5 μονάδας. Θα πρέπει να διαμορφώσετε ένα σύνολο από δεδομένα τα οποία αφορούν απόψεις για ένα συγκεκριμένο θέμα. Μπορείτε είτε να βρείτε κάποιο έτοιμο σύνολο δεδομένων ή κάποιο από τα διαθέσιμα δεδομένα που υπάρχουν στο eclass. Στην περίπτωση που υλοποιήσετε data scraper (πχ για το threads) θα έχετε και ένα bonus 0.5 μονάδας.</w:t>
+        <w:br/>
       </w:r>
       <w:r>
         <w:rPr>
           <w:i/>
           <w:iCs/>
-          <w:lang w:val="en-US"/>
-        </w:rPr>
-        <w:br/>
-      </w:r>
-      <w:r>
-        <w:rPr>
-          <w:i/>
-          <w:iCs/>
-          <w:lang w:val="en-US"/>
+          <w:lang w:val="el-GR"/>
         </w:rPr>
         <w:br/>
       </w:r>
@@ -624,35 +612,23 @@
       <w:r>
         <w:br/>
       </w:r>
-      <w:r>
-        <w:fldChar w:fldCharType="begin"/>
-      </w:r>
-      <w:r>
-        <w:instrText>HYPERLINK "https://mastodon.social/explore"</w:instrText>
-      </w:r>
-      <w:r>
-        <w:fldChar w:fldCharType="separate"/>
+      <w:hyperlink r:id="rId10" w:history="1">
+        <w:r>
+          <w:rPr>
+            <w:rStyle w:val="Hyperlink"/>
+          </w:rPr>
+          <w:t>mastodon.social</w:t>
+        </w:r>
+      </w:hyperlink>
+      <w:r>
+        <w:t xml:space="preserve"> is one of the many independent Mastodon servers you can use to participate in the </w:t>
       </w:r>
       <w:proofErr w:type="spellStart"/>
       <w:r>
-        <w:rPr>
-          <w:rStyle w:val="Hyperlink"/>
-        </w:rPr>
-        <w:t>mastodon.social</w:t>
+        <w:t>fediverse</w:t>
       </w:r>
       <w:proofErr w:type="spellEnd"/>
       <w:r>
-        <w:fldChar w:fldCharType="end"/>
-      </w:r>
-      <w:r>
-        <w:t xml:space="preserve"> is one of the many independent Mastodon servers you can use to participate in the </w:t>
-      </w:r>
-      <w:proofErr w:type="spellStart"/>
-      <w:r>
-        <w:t>fediverse</w:t>
-      </w:r>
-      <w:proofErr w:type="spellEnd"/>
-      <w:r>
         <w:t>.</w:t>
       </w:r>
       <w:r>
@@ -733,7 +709,7 @@
         </w:rPr>
         <w:t xml:space="preserve"> </w:t>
       </w:r>
-      <w:hyperlink r:id="rId10" w:history="1">
+      <w:hyperlink r:id="rId11" w:history="1">
         <w:r>
           <w:rPr>
             <w:rStyle w:val="Hyperlink"/>
@@ -747,12 +723,14 @@
           </w:rPr>
           <w:t>://</w:t>
         </w:r>
+        <w:proofErr w:type="spellStart"/>
         <w:r>
           <w:rPr>
             <w:rStyle w:val="Hyperlink"/>
           </w:rPr>
           <w:t>hachyderm</w:t>
         </w:r>
+        <w:proofErr w:type="spellEnd"/>
         <w:r>
           <w:rPr>
             <w:rStyle w:val="Hyperlink"/>
@@ -881,7 +859,37 @@
           <w:szCs w:val="23"/>
           <w:lang w:val="en-IE" w:eastAsia="en-IE"/>
         </w:rPr>
-        <w:t xml:space="preserve">    </w:t>
+        <w:t> </w:t>
+      </w:r>
+      <w:r>
+        <w:rPr>
+          <w:rFonts w:ascii="Consolas" w:eastAsia="Times New Roman" w:hAnsi="Consolas" w:cs="Times New Roman"/>
+          <w:color w:val="CCCCCC"/>
+          <w:sz w:val="23"/>
+          <w:szCs w:val="23"/>
+          <w:lang w:eastAsia="en-IE"/>
+        </w:rPr>
+        <w:t xml:space="preserve"> </w:t>
+      </w:r>
+      <w:r>
+        <w:rPr>
+          <w:rFonts w:ascii="Consolas" w:eastAsia="Times New Roman" w:hAnsi="Consolas" w:cs="Times New Roman"/>
+          <w:color w:val="CCCCCC"/>
+          <w:sz w:val="23"/>
+          <w:szCs w:val="23"/>
+          <w:lang w:val="en-IE" w:eastAsia="en-IE"/>
+        </w:rPr>
+        <w:t> </w:t>
+      </w:r>
+      <w:r>
+        <w:rPr>
+          <w:rFonts w:ascii="Consolas" w:eastAsia="Times New Roman" w:hAnsi="Consolas" w:cs="Times New Roman"/>
+          <w:color w:val="CCCCCC"/>
+          <w:sz w:val="23"/>
+          <w:szCs w:val="23"/>
+          <w:lang w:eastAsia="en-IE"/>
+        </w:rPr>
+        <w:t xml:space="preserve"> </w:t>
       </w:r>
       <w:r>
         <w:rPr>
@@ -988,6 +996,11 @@
           <w:lang w:val="el-GR"/>
         </w:rPr>
         <w:br/>
+      </w:r>
+      <w:r>
+        <w:rPr>
+          <w:lang w:val="el-GR"/>
+        </w:rPr>
         <w:t xml:space="preserve">Διαλέξαμε το </w:t>
       </w:r>
       <w:r>
@@ -1129,9 +1142,570 @@
         </w:rPr>
       </w:pPr>
     </w:p>
+    <w:p>
+      <w:pPr>
+        <w:pStyle w:val="Default"/>
+      </w:pPr>
+    </w:p>
+    <w:p>
+      <w:pPr>
+        <w:pStyle w:val="Default"/>
+        <w:rPr>
+          <w:i/>
+          <w:iCs/>
+          <w:lang w:val="en-US"/>
+        </w:rPr>
+      </w:pPr>
+      <w:r>
+        <w:rPr>
+          <w:i/>
+          <w:iCs/>
+          <w:lang w:val="el-GR"/>
+        </w:rPr>
+        <w:t xml:space="preserve"> </w:t>
+      </w:r>
+      <w:r>
+        <w:rPr>
+          <w:b/>
+          <w:bCs/>
+          <w:i/>
+          <w:iCs/>
+          <w:lang w:val="el-GR"/>
+        </w:rPr>
+        <w:t>2. Καθαρισμός Δεδομένων:</w:t>
+      </w:r>
+      <w:r>
+        <w:rPr>
+          <w:i/>
+          <w:iCs/>
+          <w:lang w:val="el-GR"/>
+        </w:rPr>
+        <w:t xml:space="preserve"> Με εφαρμογή κατάλληλων μεθόδων για τον καθαρισμό των δεδομένων θα πρέπει να διαμορφώσετε ένα σύνολο δεδομένων που θα περιέχει όρους κειμένου οι οποίοι έχουν νόημα για την ανάλυσή σας. </w:t>
+      </w:r>
+      <w:r>
+        <w:rPr>
+          <w:i/>
+          <w:iCs/>
+          <w:lang w:val="en-US"/>
+        </w:rPr>
+        <w:br/>
+      </w:r>
+    </w:p>
+    <w:p>
+      <w:pPr>
+        <w:pStyle w:val="Default"/>
+        <w:rPr>
+          <w:i/>
+          <w:iCs/>
+          <w:lang w:val="el-GR"/>
+        </w:rPr>
+      </w:pPr>
+      <w:r>
+        <w:rPr>
+          <w:b/>
+          <w:bCs/>
+          <w:i/>
+          <w:iCs/>
+          <w:lang w:val="el-GR"/>
+        </w:rPr>
+        <w:t>3. Εξαγωγή συναισθημάτων:</w:t>
+      </w:r>
+      <w:r>
+        <w:rPr>
+          <w:i/>
+          <w:iCs/>
+          <w:lang w:val="el-GR"/>
+        </w:rPr>
+        <w:t xml:space="preserve"> Με χρήση ενός από τα διαθέσιμα πακέτα της R, καλείστε να αξιολογήσετε το συναίσθημα που εκφράζεται στα δεδομένα σας σε 2 επίπεδα: α) αρνητικό-θετικό-ουδέτερο και β) σε ένα εύρος συναισθημάτων που θα το ορίσετε εσείς ανάλογα με το πακέτο που θα χρησιμοποιήσετε.</w:t>
+      </w:r>
+    </w:p>
+    <w:p>
+      <w:pPr>
+        <w:pStyle w:val="Default"/>
+      </w:pPr>
+    </w:p>
+    <w:p>
+      <w:pPr>
+        <w:pStyle w:val="Default"/>
+        <w:rPr>
+          <w:i/>
+          <w:iCs/>
+          <w:lang w:val="en-US"/>
+        </w:rPr>
+      </w:pPr>
+      <w:r>
+        <w:rPr>
+          <w:i/>
+          <w:iCs/>
+          <w:lang w:val="el-GR"/>
+        </w:rPr>
+        <w:t xml:space="preserve"> </w:t>
+      </w:r>
+      <w:r>
+        <w:rPr>
+          <w:b/>
+          <w:bCs/>
+          <w:i/>
+          <w:iCs/>
+          <w:lang w:val="el-GR"/>
+        </w:rPr>
+        <w:t>4. Κατηγοριοποίηση των χρηστών με βάση το συναίσθημα που εκφράζουν:</w:t>
+      </w:r>
+      <w:r>
+        <w:rPr>
+          <w:i/>
+          <w:iCs/>
+          <w:lang w:val="el-GR"/>
+        </w:rPr>
+        <w:t xml:space="preserve"> Με βάση το αποτέλεσμα της αξιολόγησης του συναισθήματος</w:t>
+      </w:r>
+      <w:r>
+        <w:rPr>
+          <w:i/>
+          <w:iCs/>
+          <w:lang w:val="el-GR"/>
+        </w:rPr>
+        <w:t xml:space="preserve"> </w:t>
+      </w:r>
+      <w:r>
+        <w:rPr>
+          <w:i/>
+          <w:iCs/>
+          <w:lang w:val="el-GR"/>
+        </w:rPr>
+        <w:t>του κάθε χρήστη που πραγματοποιήθηκε στο προηγούμενο βήμα, θα πρέπει να εφαρμόσετε έναν αλγόριθμο ομαδοποίησης προκειμένου να εξάγετε ομάδες χρηστών που παρουσιάζουν ομοιότητες ως προς το συναίσθημα που εκφράζουν (0.5 μονάδες bonus).</w:t>
+      </w:r>
+    </w:p>
+    <w:p>
+      <w:pPr>
+        <w:pStyle w:val="Default"/>
+        <w:rPr>
+          <w:lang w:val="el-GR"/>
+        </w:rPr>
+      </w:pPr>
+      <w:r>
+        <w:rPr>
+          <w:i/>
+          <w:iCs/>
+          <w:lang w:val="el-GR"/>
+        </w:rPr>
+        <w:br/>
+      </w:r>
+      <w:r>
+        <w:rPr>
+          <w:lang w:val="el-GR"/>
+        </w:rPr>
+        <w:t>Αυτό το κομμάτι, μιας και προαιρετικό, δεν υλοποιήθηκε.</w:t>
+      </w:r>
+      <w:r>
+        <w:rPr>
+          <w:lang w:val="el-GR"/>
+        </w:rPr>
+        <w:br/>
+      </w:r>
+    </w:p>
+    <w:p>
+      <w:pPr>
+        <w:pStyle w:val="Default"/>
+        <w:rPr>
+          <w:i/>
+          <w:iCs/>
+          <w:lang w:val="el-GR"/>
+        </w:rPr>
+      </w:pPr>
+      <w:r>
+        <w:rPr>
+          <w:b/>
+          <w:bCs/>
+          <w:i/>
+          <w:iCs/>
+          <w:lang w:val="el-GR"/>
+        </w:rPr>
+        <w:t>4. Οπτικοποίηση των αποτελεσμάτων:</w:t>
+      </w:r>
+      <w:r>
+        <w:rPr>
+          <w:i/>
+          <w:iCs/>
+          <w:lang w:val="el-GR"/>
+        </w:rPr>
+        <w:t xml:space="preserve"> Με χρήση κατάλληλων πακέτων να παρουσιάσετε συγκεντρωτικά τα αποτελέσματα της ανάλυσης σας που να δείχνουν την κατανομή των συναισθημάτων στα 2 επίπεδα.</w:t>
+      </w:r>
+    </w:p>
+    <w:p>
+      <w:pPr>
+        <w:pStyle w:val="Default"/>
+        <w:rPr>
+          <w:i/>
+          <w:iCs/>
+          <w:lang w:val="el-GR"/>
+        </w:rPr>
+      </w:pPr>
+    </w:p>
+    <w:p>
+      <w:pPr>
+        <w:pStyle w:val="Default"/>
+        <w:rPr>
+          <w:lang w:val="el-GR"/>
+        </w:rPr>
+      </w:pPr>
+      <w:r>
+        <w:rPr>
+          <w:lang w:val="en-US"/>
+        </w:rPr>
+        <w:t>Social</w:t>
+      </w:r>
+      <w:r>
+        <w:rPr>
+          <w:lang w:val="el-GR"/>
+        </w:rPr>
+        <w:t xml:space="preserve"> </w:t>
+      </w:r>
+      <w:r>
+        <w:rPr>
+          <w:lang w:val="en-US"/>
+        </w:rPr>
+        <w:t>media</w:t>
+      </w:r>
+      <w:r>
+        <w:rPr>
+          <w:lang w:val="el-GR"/>
+        </w:rPr>
+        <w:t xml:space="preserve"> </w:t>
+      </w:r>
+      <w:r>
+        <w:rPr>
+          <w:lang w:val="el-GR"/>
+        </w:rPr>
+        <w:t>σαν</w:t>
+      </w:r>
+      <w:r>
+        <w:rPr>
+          <w:lang w:val="el-GR"/>
+        </w:rPr>
+        <w:t xml:space="preserve"> </w:t>
+      </w:r>
+      <w:r>
+        <w:rPr>
+          <w:lang w:val="el-GR"/>
+        </w:rPr>
+        <w:t>τους</w:t>
+      </w:r>
+      <w:r>
+        <w:rPr>
+          <w:lang w:val="el-GR"/>
+        </w:rPr>
+        <w:t xml:space="preserve"> </w:t>
+      </w:r>
+      <w:r>
+        <w:rPr>
+          <w:lang w:val="el-GR"/>
+        </w:rPr>
+        <w:t>διάφορους</w:t>
+      </w:r>
+      <w:r>
+        <w:rPr>
+          <w:lang w:val="el-GR"/>
+        </w:rPr>
+        <w:t xml:space="preserve"> </w:t>
+      </w:r>
+      <w:r>
+        <w:rPr>
+          <w:lang w:val="en-US"/>
+        </w:rPr>
+        <w:t>Mastodon</w:t>
+      </w:r>
+      <w:r>
+        <w:rPr>
+          <w:lang w:val="el-GR"/>
+        </w:rPr>
+        <w:t xml:space="preserve"> </w:t>
+      </w:r>
+      <w:r>
+        <w:rPr>
+          <w:lang w:val="en-US"/>
+        </w:rPr>
+        <w:t>servers</w:t>
+      </w:r>
+      <w:r>
+        <w:rPr>
+          <w:lang w:val="el-GR"/>
+        </w:rPr>
+        <w:t xml:space="preserve">, </w:t>
+      </w:r>
+      <w:r>
+        <w:rPr>
+          <w:lang w:val="en-US"/>
+        </w:rPr>
+        <w:t>Threads</w:t>
+      </w:r>
+      <w:r>
+        <w:rPr>
+          <w:lang w:val="el-GR"/>
+        </w:rPr>
+        <w:t xml:space="preserve">, </w:t>
+      </w:r>
+      <w:r>
+        <w:rPr>
+          <w:lang w:val="en-US"/>
+        </w:rPr>
+        <w:t>BlueSky</w:t>
+      </w:r>
+      <w:r>
+        <w:rPr>
+          <w:lang w:val="el-GR"/>
+        </w:rPr>
+        <w:t xml:space="preserve"> </w:t>
+      </w:r>
+      <w:r>
+        <w:rPr>
+          <w:lang w:val="el-GR"/>
+        </w:rPr>
+        <w:t>έγιναν</w:t>
+      </w:r>
+      <w:r>
+        <w:rPr>
+          <w:lang w:val="el-GR"/>
+        </w:rPr>
+        <w:t xml:space="preserve"> </w:t>
+      </w:r>
+      <w:r>
+        <w:rPr>
+          <w:lang w:val="el-GR"/>
+        </w:rPr>
+        <w:t>περισσότερο</w:t>
+      </w:r>
+      <w:r>
+        <w:rPr>
+          <w:lang w:val="el-GR"/>
+        </w:rPr>
+        <w:t xml:space="preserve"> </w:t>
+      </w:r>
+      <w:r>
+        <w:rPr>
+          <w:lang w:val="el-GR"/>
+        </w:rPr>
+        <w:t xml:space="preserve">δημοφιλή μετά την εξαγορά του </w:t>
+      </w:r>
+      <w:r>
+        <w:rPr>
+          <w:lang w:val="en-US"/>
+        </w:rPr>
+        <w:t>Twitter</w:t>
+      </w:r>
+      <w:r>
+        <w:rPr>
+          <w:lang w:val="el-GR"/>
+        </w:rPr>
+        <w:t xml:space="preserve"> </w:t>
+      </w:r>
+      <w:r>
+        <w:rPr>
+          <w:lang w:val="el-GR"/>
+        </w:rPr>
+        <w:t xml:space="preserve">από τον </w:t>
+      </w:r>
+      <w:r>
+        <w:rPr>
+          <w:lang w:val="en-US"/>
+        </w:rPr>
+        <w:t>Musk</w:t>
+      </w:r>
+      <w:r>
+        <w:rPr>
+          <w:lang w:val="el-GR"/>
+        </w:rPr>
+        <w:t xml:space="preserve"> </w:t>
+      </w:r>
+      <w:r>
+        <w:rPr>
+          <w:lang w:val="el-GR"/>
+        </w:rPr>
+        <w:t xml:space="preserve">οπότε θα περιμέναμε θέματα σχετικά με τον </w:t>
+      </w:r>
+      <w:r>
+        <w:rPr>
+          <w:lang w:val="en-US"/>
+        </w:rPr>
+        <w:t>Musk</w:t>
+      </w:r>
+      <w:r>
+        <w:rPr>
+          <w:lang w:val="el-GR"/>
+        </w:rPr>
+        <w:t>/</w:t>
+      </w:r>
+      <w:r>
+        <w:rPr>
+          <w:lang w:val="en-US"/>
+        </w:rPr>
+        <w:t>Trump</w:t>
+      </w:r>
+      <w:r>
+        <w:rPr>
+          <w:lang w:val="el-GR"/>
+        </w:rPr>
+        <w:t xml:space="preserve"> </w:t>
+      </w:r>
+      <w:r>
+        <w:rPr>
+          <w:lang w:val="el-GR"/>
+        </w:rPr>
+        <w:t>να μάλλον να μην έχουν ιδιαίτερα θετικά συναισθήματα.</w:t>
+      </w:r>
+      <w:r>
+        <w:rPr>
+          <w:lang w:val="el-GR"/>
+        </w:rPr>
+        <w:br/>
+      </w:r>
+    </w:p>
+    <w:p>
+      <w:pPr>
+        <w:pStyle w:val="Default"/>
+        <w:rPr>
+          <w:lang w:val="el-GR"/>
+        </w:rPr>
+      </w:pPr>
+      <w:r>
+        <w:rPr>
+          <w:noProof/>
+        </w:rPr>
+        <w:drawing>
+          <wp:inline distT="0" distB="0" distL="0" distR="0" wp14:anchorId="5C433528" wp14:editId="4073D730">
+            <wp:extent cx="6645910" cy="3660775"/>
+            <wp:effectExtent l="0" t="0" r="2540" b="0"/>
+            <wp:docPr id="889556318" name="Picture 1" descr="A graph with different colored bars&#10;&#10;AI-generated content may be incorrect."/>
+            <wp:cNvGraphicFramePr>
+              <a:graphicFrameLocks xmlns:a="http://schemas.openxmlformats.org/drawingml/2006/main" noChangeAspect="1"/>
+            </wp:cNvGraphicFramePr>
+            <a:graphic xmlns:a="http://schemas.openxmlformats.org/drawingml/2006/main">
+              <a:graphicData uri="http://schemas.openxmlformats.org/drawingml/2006/picture">
+                <pic:pic xmlns:pic="http://schemas.openxmlformats.org/drawingml/2006/picture">
+                  <pic:nvPicPr>
+                    <pic:cNvPr id="889556318" name="Picture 1" descr="A graph with different colored bars&#10;&#10;AI-generated content may be incorrect."/>
+                    <pic:cNvPicPr/>
+                  </pic:nvPicPr>
+                  <pic:blipFill>
+                    <a:blip r:embed="rId12"/>
+                    <a:stretch>
+                      <a:fillRect/>
+                    </a:stretch>
+                  </pic:blipFill>
+                  <pic:spPr>
+                    <a:xfrm>
+                      <a:off x="0" y="0"/>
+                      <a:ext cx="6645910" cy="3660775"/>
+                    </a:xfrm>
+                    <a:prstGeom prst="rect">
+                      <a:avLst/>
+                    </a:prstGeom>
+                  </pic:spPr>
+                </pic:pic>
+              </a:graphicData>
+            </a:graphic>
+          </wp:inline>
+        </w:drawing>
+      </w:r>
+    </w:p>
+    <w:p>
+      <w:pPr>
+        <w:pStyle w:val="Default"/>
+        <w:rPr>
+          <w:lang w:val="el-GR"/>
+        </w:rPr>
+      </w:pPr>
+      <w:r>
+        <w:rPr>
+          <w:noProof/>
+        </w:rPr>
+        <w:lastRenderedPageBreak/>
+        <w:drawing>
+          <wp:inline distT="0" distB="0" distL="0" distR="0" wp14:anchorId="35331F88" wp14:editId="0AAC1D37">
+            <wp:extent cx="4721225" cy="4115940"/>
+            <wp:effectExtent l="0" t="0" r="3175" b="0"/>
+            <wp:docPr id="1918411106" name="Picture 1" descr="A pie chart with different colored circles&#10;&#10;AI-generated content may be incorrect."/>
+            <wp:cNvGraphicFramePr>
+              <a:graphicFrameLocks xmlns:a="http://schemas.openxmlformats.org/drawingml/2006/main" noChangeAspect="1"/>
+            </wp:cNvGraphicFramePr>
+            <a:graphic xmlns:a="http://schemas.openxmlformats.org/drawingml/2006/main">
+              <a:graphicData uri="http://schemas.openxmlformats.org/drawingml/2006/picture">
+                <pic:pic xmlns:pic="http://schemas.openxmlformats.org/drawingml/2006/picture">
+                  <pic:nvPicPr>
+                    <pic:cNvPr id="1918411106" name="Picture 1" descr="A pie chart with different colored circles&#10;&#10;AI-generated content may be incorrect."/>
+                    <pic:cNvPicPr/>
+                  </pic:nvPicPr>
+                  <pic:blipFill>
+                    <a:blip r:embed="rId13"/>
+                    <a:stretch>
+                      <a:fillRect/>
+                    </a:stretch>
+                  </pic:blipFill>
+                  <pic:spPr>
+                    <a:xfrm>
+                      <a:off x="0" y="0"/>
+                      <a:ext cx="4724464" cy="4118763"/>
+                    </a:xfrm>
+                    <a:prstGeom prst="rect">
+                      <a:avLst/>
+                    </a:prstGeom>
+                  </pic:spPr>
+                </pic:pic>
+              </a:graphicData>
+            </a:graphic>
+          </wp:inline>
+        </w:drawing>
+      </w:r>
+      <w:r>
+        <w:rPr>
+          <w:noProof/>
+        </w:rPr>
+        <w:t xml:space="preserve"> </w:t>
+      </w:r>
+      <w:r>
+        <w:rPr>
+          <w:noProof/>
+        </w:rPr>
+        <w:drawing>
+          <wp:inline distT="0" distB="0" distL="0" distR="0" wp14:anchorId="7FE7E6A8" wp14:editId="7E88BD2E">
+            <wp:extent cx="3829050" cy="3781425"/>
+            <wp:effectExtent l="0" t="0" r="0" b="9525"/>
+            <wp:docPr id="1825478423" name="Picture 1" descr="A close up of words&#10;&#10;AI-generated content may be incorrect."/>
+            <wp:cNvGraphicFramePr>
+              <a:graphicFrameLocks xmlns:a="http://schemas.openxmlformats.org/drawingml/2006/main" noChangeAspect="1"/>
+            </wp:cNvGraphicFramePr>
+            <a:graphic xmlns:a="http://schemas.openxmlformats.org/drawingml/2006/main">
+              <a:graphicData uri="http://schemas.openxmlformats.org/drawingml/2006/picture">
+                <pic:pic xmlns:pic="http://schemas.openxmlformats.org/drawingml/2006/picture">
+                  <pic:nvPicPr>
+                    <pic:cNvPr id="1825478423" name="Picture 1" descr="A close up of words&#10;&#10;AI-generated content may be incorrect."/>
+                    <pic:cNvPicPr/>
+                  </pic:nvPicPr>
+                  <pic:blipFill>
+                    <a:blip r:embed="rId14"/>
+                    <a:stretch>
+                      <a:fillRect/>
+                    </a:stretch>
+                  </pic:blipFill>
+                  <pic:spPr>
+                    <a:xfrm>
+                      <a:off x="0" y="0"/>
+                      <a:ext cx="3829050" cy="3781425"/>
+                    </a:xfrm>
+                    <a:prstGeom prst="rect">
+                      <a:avLst/>
+                    </a:prstGeom>
+                  </pic:spPr>
+                </pic:pic>
+              </a:graphicData>
+            </a:graphic>
+          </wp:inline>
+        </w:drawing>
+      </w:r>
+    </w:p>
     <w:sectPr>
-      <w:headerReference w:type="default" r:id="rId11"/>
-      <w:footerReference w:type="default" r:id="rId12"/>
+      <w:headerReference w:type="default" r:id="rId15"/>
+      <w:footerReference w:type="default" r:id="rId16"/>
       <w:pgSz w:w="11906" w:h="16838"/>
       <w:pgMar w:top="720" w:right="720" w:bottom="720" w:left="720" w:header="284" w:footer="0" w:gutter="0"/>
       <w:pgNumType w:start="1"/>
@@ -3603,28 +4177,28 @@
 </file>
 
 <file path=customXml/item1.xml><?xml version="1.0" encoding="utf-8"?>
-<b:Sources xmlns:b="http://schemas.openxmlformats.org/officeDocument/2006/bibliography" xmlns="http://schemas.openxmlformats.org/officeDocument/2006/bibliography" SelectedStyle="\APASixthEditionOfficeOnline.xsl" StyleName="APA" Version="6"/>
-</file>
-
-<file path=customXml/item2.xml><?xml version="1.0" encoding="utf-8"?>
 <go:gDocsCustomXmlDataStorage xmlns:go="http://customooxmlschemas.google.com/" xmlns:r="http://schemas.openxmlformats.org/officeDocument/2006/relationships" uri="GoogleDocsCustomDataVersion2">
   <go:docsCustomData xmlns:go="http://customooxmlschemas.google.com/" roundtripDataSignature="AMtx7mgs8nl2jk1yzW5DD/Di83Gqb0mEnA==">CgMxLjAyCGguZ2pkZ3hzMgloLjMwajB6bGw4AHIhMW5MQ182dm5CMG9xNzlkYWhiWnlrY1ppUlcxaUplbVVp</go:docsCustomData>
 </go:gDocsCustomXmlDataStorage>
 </file>
 
-<file path=customXml/itemProps1.xml><?xml version="1.0" encoding="utf-8"?>
-<ds:datastoreItem xmlns:ds="http://schemas.openxmlformats.org/officeDocument/2006/customXml" ds:itemID="{7BFB3A76-2142-4A71-B8D5-8E54114B08CD}">
-  <ds:schemaRefs>
-    <ds:schemaRef ds:uri="http://schemas.openxmlformats.org/officeDocument/2006/bibliography"/>
-  </ds:schemaRefs>
-</ds:datastoreItem>
+<file path=customXml/item2.xml><?xml version="1.0" encoding="utf-8"?>
+<b:Sources xmlns:b="http://schemas.openxmlformats.org/officeDocument/2006/bibliography" xmlns="http://schemas.openxmlformats.org/officeDocument/2006/bibliography" SelectedStyle="\APASixthEditionOfficeOnline.xsl" StyleName="APA" Version="6"/>
 </file>
 
-<file path=customXml/itemProps2.xml><?xml version="1.0" encoding="utf-8"?>
+<file path=customXml/itemProps1.xml><?xml version="1.0" encoding="utf-8"?>
 <ds:datastoreItem xmlns:ds="http://schemas.openxmlformats.org/officeDocument/2006/customXml" ds:itemID="{11111111-1234-1234-1234-123412341234}">
   <ds:schemaRefs>
     <ds:schemaRef ds:uri="http://customooxmlschemas.google.com/"/>
     <ds:schemaRef ds:uri="http://schemas.openxmlformats.org/officeDocument/2006/relationships"/>
   </ds:schemaRefs>
 </ds:datastoreItem>
+</file>
+
+<file path=customXml/itemProps2.xml><?xml version="1.0" encoding="utf-8"?>
+<ds:datastoreItem xmlns:ds="http://schemas.openxmlformats.org/officeDocument/2006/customXml" ds:itemID="{7BFB3A76-2142-4A71-B8D5-8E54114B08CD}">
+  <ds:schemaRefs>
+    <ds:schemaRef ds:uri="http://schemas.openxmlformats.org/officeDocument/2006/bibliography"/>
+  </ds:schemaRefs>
+</ds:datastoreItem>
 </file>
</xml_diff>